<commit_message>
coisa dentro do count
</commit_message>
<xml_diff>
--- a/projeto/p2/relatorio.docx
+++ b/projeto/p2/relatorio.docx
@@ -1071,7 +1071,6 @@
         </w:numPr>
       </w:pPr>
       <w:proofErr w:type="spellStart"/>
-      <w:proofErr w:type="gramStart"/>
       <w:r>
         <w:rPr>
           <w:lang w:val="pt-PT"/>
@@ -1091,7 +1090,6 @@
         <w:t>,nro</w:t>
       </w:r>
       <w:proofErr w:type="spellEnd"/>
-      <w:proofErr w:type="gramEnd"/>
       <w:r>
         <w:rPr>
           <w:lang w:val="pt-PT"/>
@@ -1125,21 +1123,7 @@
         <w:rPr>
           <w:lang w:val="pt-PT"/>
         </w:rPr>
-        <w:t xml:space="preserve">anomalia: </w:t>
-      </w:r>
-      <w:proofErr w:type="gramStart"/>
-      <w:r>
-        <w:rPr>
-          <w:lang w:val="pt-PT"/>
-        </w:rPr>
-        <w:t>FK(</w:t>
-      </w:r>
-      <w:proofErr w:type="gramEnd"/>
-      <w:r>
-        <w:rPr>
-          <w:lang w:val="pt-PT"/>
-        </w:rPr>
-        <w:t>anomalia.id)</w:t>
+        <w:t>anomalia: FK(anomalia.id)</w:t>
       </w:r>
     </w:p>
     <w:p>
@@ -1154,21 +1138,7 @@
         <w:rPr>
           <w:lang w:val="pt-PT"/>
         </w:rPr>
-        <w:t xml:space="preserve">item: </w:t>
-      </w:r>
-      <w:proofErr w:type="gramStart"/>
-      <w:r>
-        <w:rPr>
-          <w:lang w:val="pt-PT"/>
-        </w:rPr>
-        <w:t>FK(</w:t>
-      </w:r>
-      <w:proofErr w:type="gramEnd"/>
-      <w:r>
-        <w:rPr>
-          <w:lang w:val="pt-PT"/>
-        </w:rPr>
-        <w:t>item.id)</w:t>
+        <w:t>item: FK(item.id)</w:t>
       </w:r>
     </w:p>
     <w:p>
@@ -1191,17 +1161,9 @@
         <w:rPr>
           <w:lang w:val="pt-PT"/>
         </w:rPr>
-        <w:t xml:space="preserve">: </w:t>
-      </w:r>
-      <w:proofErr w:type="gramStart"/>
-      <w:r>
-        <w:rPr>
-          <w:lang w:val="pt-PT"/>
-        </w:rPr>
-        <w:t>FK(</w:t>
+        <w:t>: FK(</w:t>
       </w:r>
       <w:proofErr w:type="spellStart"/>
-      <w:proofErr w:type="gramEnd"/>
       <w:r>
         <w:rPr>
           <w:lang w:val="pt-PT"/>
@@ -1876,46 +1838,26 @@
           <w:vertAlign w:val="subscript"/>
           <w:lang w:val="pt-PT"/>
         </w:rPr>
+        <w:t xml:space="preserve"> 23:59:59‘</w:t>
+      </w:r>
+      <w:r>
+        <w:rPr>
+          <w:sz w:val="32"/>
+          <w:szCs w:val="32"/>
+          <w:vertAlign w:val="subscript"/>
+          <w:lang w:val="pt-PT"/>
+        </w:rPr>
         <w:t xml:space="preserve"> </w:t>
       </w:r>
       <w:r>
         <w:rPr>
           <w:sz w:val="32"/>
           <w:szCs w:val="32"/>
-          <w:vertAlign w:val="subscript"/>
-          <w:lang w:val="pt-PT"/>
-        </w:rPr>
-        <w:t>23:59:59</w:t>
-      </w:r>
-      <w:proofErr w:type="gramStart"/>
-      <w:r>
-        <w:rPr>
-          <w:sz w:val="32"/>
-          <w:szCs w:val="32"/>
-          <w:vertAlign w:val="subscript"/>
-          <w:lang w:val="pt-PT"/>
-        </w:rPr>
-        <w:t>‘</w:t>
-      </w:r>
-      <w:r>
-        <w:rPr>
-          <w:sz w:val="32"/>
-          <w:szCs w:val="32"/>
-          <w:vertAlign w:val="subscript"/>
-          <w:lang w:val="pt-PT"/>
-        </w:rPr>
-        <w:t xml:space="preserve"> </w:t>
-      </w:r>
-      <w:r>
-        <w:rPr>
-          <w:sz w:val="32"/>
-          <w:szCs w:val="32"/>
           <w:lang w:val="pt-PT"/>
         </w:rPr>
         <w:t>(</w:t>
       </w:r>
       <w:proofErr w:type="spellStart"/>
-      <w:proofErr w:type="gramEnd"/>
       <w:r>
         <w:rPr>
           <w:sz w:val="32"/>
@@ -2345,7 +2287,6 @@
         <w:t>anomalia</w:t>
       </w:r>
       <w:proofErr w:type="spellEnd"/>
-      <w:proofErr w:type="gramStart"/>
       <w:r>
         <w:rPr>
           <w:sz w:val="32"/>
@@ -2364,7 +2305,6 @@
         <w:t>⋈</w:t>
       </w:r>
       <w:proofErr w:type="spellStart"/>
-      <w:proofErr w:type="gramEnd"/>
       <w:r>
         <w:rPr>
           <w:sz w:val="32"/>
@@ -2423,7 +2363,6 @@
         <w:t>π</w:t>
       </w:r>
       <w:proofErr w:type="spellStart"/>
-      <w:proofErr w:type="gramStart"/>
       <w:r>
         <w:rPr>
           <w:sz w:val="32"/>
@@ -2461,7 +2400,6 @@
         <w:t>(</w:t>
       </w:r>
       <w:proofErr w:type="spellStart"/>
-      <w:proofErr w:type="gramEnd"/>
       <w:r>
         <w:rPr>
           <w:sz w:val="32"/>
@@ -2568,27 +2506,7 @@
           <w:vertAlign w:val="subscript"/>
           <w:lang w:val="en-US"/>
         </w:rPr>
-        <w:t>(</w:t>
-      </w:r>
-      <w:proofErr w:type="spellStart"/>
-      <w:r>
-        <w:rPr>
-          <w:sz w:val="32"/>
-          <w:szCs w:val="32"/>
-          <w:vertAlign w:val="subscript"/>
-          <w:lang w:val="en-US"/>
-        </w:rPr>
-        <w:t>iid</w:t>
-      </w:r>
-      <w:proofErr w:type="spellEnd"/>
-      <w:r>
-        <w:rPr>
-          <w:sz w:val="32"/>
-          <w:szCs w:val="32"/>
-          <w:vertAlign w:val="subscript"/>
-          <w:lang w:val="en-US"/>
-        </w:rPr>
-        <w:t>)</w:t>
+        <w:t>()</w:t>
       </w:r>
       <w:r>
         <w:rPr>

</xml_diff>